<commit_message>
Ajout d'une commande dans les prerequis de l'install Linux
L’installation de Sirius implique une erreur due au fait qu’une
commande est inconnu. C’est une commande d’exécution de fichiers python
nécessaire dans l’installation.
Cette manipulation a donc été ajoutée au guide d’installation Linux.

Ceci pourrait être une solution pour l’installation Mac, cette voie
sera testée pour validation.
</commit_message>
<xml_diff>
--- a/Guide d’installation – Linux.docx
+++ b/Guide d’installation – Linux.docx
@@ -103,8 +103,6 @@
       <w:r>
         <w:fldChar w:fldCharType="separate"/>
       </w:r>
-      <w:bookmarkStart w:id="0" w:name="_GoBack"/>
-      <w:bookmarkEnd w:id="0"/>
       <w:r>
         <w:rPr>
           <w:noProof/>
@@ -426,15 +424,13 @@
       <w:pPr>
         <w:pStyle w:val="Titre1"/>
       </w:pPr>
-      <w:bookmarkStart w:id="1" w:name="_Toc307041011"/>
-      <w:bookmarkStart w:id="2" w:name="_Toc307573675"/>
-      <w:proofErr w:type="spellStart"/>
+      <w:bookmarkStart w:id="0" w:name="_Toc307041011"/>
+      <w:bookmarkStart w:id="1" w:name="_Toc307573675"/>
       <w:r>
         <w:t>Pré-requis</w:t>
       </w:r>
+      <w:bookmarkEnd w:id="0"/>
       <w:bookmarkEnd w:id="1"/>
-      <w:bookmarkEnd w:id="2"/>
-      <w:proofErr w:type="spellEnd"/>
     </w:p>
     <w:p/>
     <w:p>
@@ -551,27 +547,14 @@
       <w:r>
         <w:t xml:space="preserve">Figure </w:t>
       </w:r>
-      <w:r>
-        <w:fldChar w:fldCharType="begin"/>
-      </w:r>
-      <w:r>
-        <w:instrText xml:space="preserve"> SEQ Figure \* ARABIC </w:instrText>
-      </w:r>
-      <w:r>
-        <w:fldChar w:fldCharType="separate"/>
-      </w:r>
-      <w:r>
-        <w:rPr>
-          <w:noProof/>
-        </w:rPr>
-        <w:t>1</w:t>
-      </w:r>
-      <w:r>
-        <w:rPr>
-          <w:noProof/>
-        </w:rPr>
-        <w:fldChar w:fldCharType="end"/>
-      </w:r>
+      <w:fldSimple w:instr=" SEQ Figure \* ARABIC ">
+        <w:r>
+          <w:rPr>
+            <w:noProof/>
+          </w:rPr>
+          <w:t>1</w:t>
+        </w:r>
+      </w:fldSimple>
       <w:r>
         <w:t xml:space="preserve"> Liens de téléchargement Sirius</w:t>
       </w:r>
@@ -594,15 +577,7 @@
         </w:rPr>
       </w:pPr>
       <w:r>
-        <w:t>« </w:t>
-      </w:r>
-      <w:proofErr w:type="spellStart"/>
-      <w:r>
-        <w:t>Current</w:t>
-      </w:r>
-      <w:proofErr w:type="spellEnd"/>
-      <w:r>
-        <w:t xml:space="preserve"> version »</w:t>
+        <w:t>« Current version »</w:t>
       </w:r>
       <w:r>
         <w:t xml:space="preserve">, la version </w:t>
@@ -632,29 +607,8 @@
         </w:numPr>
       </w:pPr>
       <w:r>
-        <w:t>« </w:t>
-      </w:r>
-      <w:proofErr w:type="spellStart"/>
-      <w:r>
-        <w:t>Wikipedia</w:t>
-      </w:r>
-      <w:proofErr w:type="spellEnd"/>
-      <w:r>
-        <w:t xml:space="preserve"> </w:t>
-      </w:r>
-      <w:proofErr w:type="spellStart"/>
-      <w:r>
-        <w:t>knowledge</w:t>
-      </w:r>
-      <w:proofErr w:type="spellEnd"/>
-      <w:r>
-        <w:t xml:space="preserve"> </w:t>
-      </w:r>
-      <w:proofErr w:type="spellStart"/>
-      <w:r>
-        <w:t>database</w:t>
-      </w:r>
-      <w:proofErr w:type="spellEnd"/>
+        <w:t>« Wikipedia knowledge database</w:t>
+      </w:r>
       <w:r>
         <w:t xml:space="preserve"> », la base de données de 11Go visible sur la </w:t>
       </w:r>
@@ -677,15 +631,7 @@
         </w:numPr>
       </w:pPr>
       <w:r>
-        <w:t xml:space="preserve">Le lien </w:t>
-      </w:r>
-      <w:proofErr w:type="spellStart"/>
-      <w:r>
-        <w:t>GitHub</w:t>
-      </w:r>
-      <w:proofErr w:type="spellEnd"/>
-      <w:r>
-        <w:t xml:space="preserve"> permet d’opt</w:t>
+        <w:t>Le lien GitHub permet d’opt</w:t>
       </w:r>
       <w:r>
         <w:t>imiser son niveau de mise à jour de Sirius, à chaque évolution il est possible de mettre à jour son projet ;</w:t>
@@ -747,23 +693,7 @@
         </w:r>
       </w:hyperlink>
       <w:r>
-        <w:t> (</w:t>
-      </w:r>
-      <w:proofErr w:type="spellStart"/>
-      <w:r>
-        <w:t>sphinxbase</w:t>
-      </w:r>
-      <w:proofErr w:type="spellEnd"/>
-      <w:r>
-        <w:t xml:space="preserve"> and </w:t>
-      </w:r>
-      <w:proofErr w:type="spellStart"/>
-      <w:r>
-        <w:t>pocketsphinx</w:t>
-      </w:r>
-      <w:proofErr w:type="spellEnd"/>
-      <w:r>
-        <w:t>)</w:t>
+        <w:t> (sphinxbase and pocketsphinx)</w:t>
       </w:r>
     </w:p>
     <w:p>
@@ -798,7 +728,6 @@
         </w:numPr>
       </w:pPr>
       <w:hyperlink r:id="rId11" w:history="1">
-        <w:proofErr w:type="spellStart"/>
         <w:r>
           <w:rPr>
             <w:b/>
@@ -807,7 +736,6 @@
           </w:rPr>
           <w:t>Kaldi</w:t>
         </w:r>
-        <w:proofErr w:type="spellEnd"/>
       </w:hyperlink>
     </w:p>
     <w:p>
@@ -842,7 +770,6 @@
         </w:numPr>
       </w:pPr>
       <w:hyperlink r:id="rId12" w:history="1">
-        <w:proofErr w:type="spellStart"/>
         <w:r>
           <w:rPr>
             <w:b/>
@@ -851,7 +778,6 @@
           </w:rPr>
           <w:t>Protobuf</w:t>
         </w:r>
-        <w:proofErr w:type="spellEnd"/>
       </w:hyperlink>
     </w:p>
     <w:p>
@@ -886,7 +812,6 @@
         </w:numPr>
       </w:pPr>
       <w:hyperlink r:id="rId13" w:history="1">
-        <w:proofErr w:type="spellStart"/>
         <w:r>
           <w:rPr>
             <w:b/>
@@ -895,7 +820,6 @@
           </w:rPr>
           <w:t>OpenCV</w:t>
         </w:r>
-        <w:proofErr w:type="spellEnd"/>
       </w:hyperlink>
       <w:r>
         <w:t> </w:t>
@@ -964,16 +888,50 @@
       <w:pPr>
         <w:pStyle w:val="Titre1"/>
       </w:pPr>
-      <w:bookmarkStart w:id="3" w:name="_Toc307041012"/>
-      <w:bookmarkStart w:id="4" w:name="_Toc307573676"/>
+      <w:bookmarkStart w:id="2" w:name="_Toc307041012"/>
+      <w:bookmarkStart w:id="3" w:name="_Toc307573676"/>
       <w:r>
         <w:t>Installations</w:t>
       </w:r>
+      <w:bookmarkEnd w:id="2"/>
       <w:bookmarkEnd w:id="3"/>
+    </w:p>
+    <w:p/>
+    <w:p>
+      <w:pPr>
+        <w:pStyle w:val="Titre2"/>
+      </w:pPr>
+      <w:r>
+        <w:t>Installer les commandes python</w:t>
+      </w:r>
+    </w:p>
+    <w:p/>
+    <w:p>
+      <w:r>
+        <w:t>- Taper la commande suivante dans un terminal :</w:t>
+      </w:r>
+    </w:p>
+    <w:p>
+      <w:pPr>
+        <w:pStyle w:val="Citation"/>
+        <w:pBdr>
+          <w:bottom w:val="single" w:sz="6" w:space="9" w:color="CCCCCC"/>
+        </w:pBdr>
+      </w:pPr>
+      <w:r>
+        <w:t xml:space="preserve">Commande : </w:t>
+      </w:r>
+      <w:r>
+        <w:t>sudo apt-get install python-pip</w:t>
+      </w:r>
+    </w:p>
+    <w:p>
+      <w:r>
+        <w:t>Cette commande permet le bon déroulement de l’installation suivante.</w:t>
+      </w:r>
+      <w:bookmarkStart w:id="4" w:name="_GoBack"/>
       <w:bookmarkEnd w:id="4"/>
     </w:p>
-    <w:p/>
-    <w:p/>
     <w:p>
       <w:pPr>
         <w:pStyle w:val="Titre2"/>
@@ -1042,15 +1000,7 @@
         <w:pStyle w:val="Citation"/>
       </w:pPr>
       <w:r>
-        <w:t xml:space="preserve">Commande : tar </w:t>
-      </w:r>
-      <w:proofErr w:type="spellStart"/>
-      <w:r>
-        <w:t>xzf</w:t>
-      </w:r>
-      <w:proofErr w:type="spellEnd"/>
-      <w:r>
-        <w:t xml:space="preserve"> sirius-1.0.1.tar.gz</w:t>
+        <w:t>Commande : tar xzf sirius-1.0.1.tar.gz</w:t>
       </w:r>
     </w:p>
     <w:p>
@@ -1062,15 +1012,7 @@
         </w:numPr>
       </w:pPr>
       <w:r>
-        <w:t>Vous placer dans le répertoire « </w:t>
-      </w:r>
-      <w:proofErr w:type="spellStart"/>
-      <w:r>
-        <w:t>sirius</w:t>
-      </w:r>
-      <w:proofErr w:type="spellEnd"/>
-      <w:r>
-        <w:t>-application »</w:t>
+        <w:t>Vous placer dans le répertoire « sirius-application »</w:t>
       </w:r>
     </w:p>
     <w:p>
@@ -1081,23 +1023,7 @@
         <w:t xml:space="preserve">Commande : </w:t>
       </w:r>
       <w:r>
-        <w:t xml:space="preserve">cd </w:t>
-      </w:r>
-      <w:proofErr w:type="spellStart"/>
-      <w:r>
-        <w:t>sirius</w:t>
-      </w:r>
-      <w:proofErr w:type="spellEnd"/>
-      <w:r>
-        <w:t>/</w:t>
-      </w:r>
-      <w:proofErr w:type="spellStart"/>
-      <w:r>
-        <w:t>sirius</w:t>
-      </w:r>
-      <w:proofErr w:type="spellEnd"/>
-      <w:r>
-        <w:t>-application</w:t>
+        <w:t>cd sirius/sirius-application</w:t>
       </w:r>
     </w:p>
     <w:p>
@@ -1109,15 +1035,7 @@
         </w:numPr>
       </w:pPr>
       <w:r>
-        <w:t>Décompresser le fichier « question-</w:t>
-      </w:r>
-      <w:proofErr w:type="spellStart"/>
-      <w:r>
-        <w:t>answer</w:t>
-      </w:r>
-      <w:proofErr w:type="spellEnd"/>
-      <w:r>
-        <w:t> »</w:t>
+        <w:t>Décompresser le fichier « question-answer »</w:t>
       </w:r>
     </w:p>
     <w:p>
@@ -1128,37 +1046,13 @@
         <w:t xml:space="preserve">Commande : </w:t>
       </w:r>
       <w:r>
-        <w:t xml:space="preserve">tar </w:t>
-      </w:r>
-      <w:proofErr w:type="spellStart"/>
-      <w:r>
-        <w:t>xzf</w:t>
-      </w:r>
-      <w:proofErr w:type="spellEnd"/>
-      <w:r>
-        <w:t xml:space="preserve"> question-answer.tar.gz</w:t>
+        <w:t>tar xzf question-answer.tar.gz</w:t>
       </w:r>
     </w:p>
     <w:p/>
     <w:p>
       <w:r>
-        <w:t>Avant d’exécuter nos scripts il faut passer par des étapes de modifications des droits sur les fichiers suivants (on se situe dans notre cas dans « </w:t>
-      </w:r>
-      <w:proofErr w:type="spellStart"/>
-      <w:r>
-        <w:t>sirius</w:t>
-      </w:r>
-      <w:proofErr w:type="spellEnd"/>
-      <w:r>
-        <w:t>/</w:t>
-      </w:r>
-      <w:proofErr w:type="spellStart"/>
-      <w:r>
-        <w:t>sirius</w:t>
-      </w:r>
-      <w:proofErr w:type="spellEnd"/>
-      <w:r>
-        <w:t>-application/ » :</w:t>
+        <w:t>Avant d’exécuter nos scripts il faut passer par des étapes de modifications des droits sur les fichiers suivants (on se situe dans notre cas dans « sirius/sirius-application/ » :</w:t>
       </w:r>
     </w:p>
     <w:p>
@@ -1259,13 +1153,8 @@
       <w:r>
         <w:t xml:space="preserve">Commande : </w:t>
       </w:r>
-      <w:proofErr w:type="spellStart"/>
-      <w:r>
-        <w:t>sudo</w:t>
-      </w:r>
-      <w:proofErr w:type="spellEnd"/>
-      <w:r>
-        <w:t xml:space="preserve"> ./get-dependencies.sh</w:t>
+      <w:r>
+        <w:t>sudo ./get-dependencies.sh</w:t>
       </w:r>
     </w:p>
     <w:p>
@@ -1294,13 +1183,8 @@
       <w:r>
         <w:t xml:space="preserve">Commande : </w:t>
       </w:r>
-      <w:proofErr w:type="spellStart"/>
-      <w:r>
-        <w:t>sudo</w:t>
-      </w:r>
-      <w:proofErr w:type="spellEnd"/>
-      <w:r>
-        <w:t xml:space="preserve"> ./get-opencv.sh</w:t>
+      <w:r>
+        <w:t>sudo ./get-opencv.sh</w:t>
       </w:r>
     </w:p>
     <w:p>
@@ -1329,13 +1213,8 @@
       <w:r>
         <w:t xml:space="preserve">Commande : </w:t>
       </w:r>
-      <w:proofErr w:type="spellStart"/>
-      <w:r>
-        <w:t>sudo</w:t>
-      </w:r>
-      <w:proofErr w:type="spellEnd"/>
-      <w:r>
-        <w:t xml:space="preserve"> ./get-kaldi.sh</w:t>
+      <w:r>
+        <w:t>sudo ./get-kaldi.sh</w:t>
       </w:r>
     </w:p>
     <w:p>
@@ -1363,13 +1242,8 @@
         </w:rPr>
         <w:t xml:space="preserve"> </w:t>
       </w:r>
-      <w:proofErr w:type="spellStart"/>
-      <w:r>
-        <w:t>sudo</w:t>
-      </w:r>
-      <w:proofErr w:type="spellEnd"/>
-      <w:r>
-        <w:t xml:space="preserve"> ./compile-sirius-servers.sh</w:t>
+      <w:r>
+        <w:t>sudo ./compile-sirius-servers.sh</w:t>
       </w:r>
     </w:p>
     <w:p/>
@@ -1474,19 +1348,6 @@
         <w:br w:type="page"/>
       </w:r>
     </w:p>
-    <w:p>
-      <w:pPr>
-        <w:pStyle w:val="Titre1"/>
-      </w:pPr>
-      <w:bookmarkStart w:id="9" w:name="_Toc307041016"/>
-      <w:bookmarkStart w:id="10" w:name="_Toc307573679"/>
-      <w:r>
-        <w:t>Résultats</w:t>
-      </w:r>
-      <w:bookmarkEnd w:id="9"/>
-      <w:bookmarkEnd w:id="10"/>
-    </w:p>
-    <w:p/>
     <w:p/>
     <w:p/>
     <w:sectPr>

</xml_diff>

<commit_message>
Ajout des conclusions et résultats dans les guides d'installation
Installation Mac : incomplète car trop de sous solutions à apporter à
cause d’erreurs d’installation

Installation Linux : aboutie mais VM mise en place ne peut accueillir
la BDD de 11Go -> manipulation Sirius sans les informations de la BDD

Installation Windows : impossible, les scripts ne sont pas utilisables
par cet OS
</commit_message>
<xml_diff>
--- a/Guide d’installation – Linux.docx
+++ b/Guide d’installation – Linux.docx
@@ -125,7 +125,7 @@
         <w:rPr>
           <w:noProof/>
         </w:rPr>
-        <w:instrText xml:space="preserve"> PAGEREF _Toc307573675 \h </w:instrText>
+        <w:instrText xml:space="preserve"> PAGEREF _Toc310418600 \h </w:instrText>
       </w:r>
       <w:r>
         <w:rPr>
@@ -190,7 +190,7 @@
         <w:rPr>
           <w:noProof/>
         </w:rPr>
-        <w:instrText xml:space="preserve"> PAGEREF _Toc307573676 \h </w:instrText>
+        <w:instrText xml:space="preserve"> PAGEREF _Toc310418601 \h </w:instrText>
       </w:r>
       <w:r>
         <w:rPr>
@@ -236,6 +236,70 @@
         <w:rPr>
           <w:noProof/>
         </w:rPr>
+        <w:t>Installer les commandes python</w:t>
+      </w:r>
+      <w:r>
+        <w:rPr>
+          <w:noProof/>
+        </w:rPr>
+        <w:tab/>
+      </w:r>
+      <w:r>
+        <w:rPr>
+          <w:noProof/>
+        </w:rPr>
+        <w:fldChar w:fldCharType="begin"/>
+      </w:r>
+      <w:r>
+        <w:rPr>
+          <w:noProof/>
+        </w:rPr>
+        <w:instrText xml:space="preserve"> PAGEREF _Toc310418602 \h </w:instrText>
+      </w:r>
+      <w:r>
+        <w:rPr>
+          <w:noProof/>
+        </w:rPr>
+      </w:r>
+      <w:r>
+        <w:rPr>
+          <w:noProof/>
+        </w:rPr>
+        <w:fldChar w:fldCharType="separate"/>
+      </w:r>
+      <w:r>
+        <w:rPr>
+          <w:noProof/>
+        </w:rPr>
+        <w:t>5</w:t>
+      </w:r>
+      <w:r>
+        <w:rPr>
+          <w:noProof/>
+        </w:rPr>
+        <w:fldChar w:fldCharType="end"/>
+      </w:r>
+    </w:p>
+    <w:p>
+      <w:pPr>
+        <w:pStyle w:val="TM2"/>
+        <w:tabs>
+          <w:tab w:val="right" w:leader="dot" w:pos="9056"/>
+        </w:tabs>
+        <w:rPr>
+          <w:rFonts w:eastAsiaTheme="minorEastAsia" w:cstheme="minorBidi"/>
+          <w:smallCaps w:val="0"/>
+          <w:noProof/>
+          <w:color w:val="auto"/>
+          <w:sz w:val="24"/>
+          <w:szCs w:val="24"/>
+          <w:lang w:eastAsia="ja-JP"/>
+        </w:rPr>
+      </w:pPr>
+      <w:r>
+        <w:rPr>
+          <w:noProof/>
+        </w:rPr>
         <w:t>Préparer Sirius</w:t>
       </w:r>
       <w:r>
@@ -254,7 +318,7 @@
         <w:rPr>
           <w:noProof/>
         </w:rPr>
-        <w:instrText xml:space="preserve"> PAGEREF _Toc307573677 \h </w:instrText>
+        <w:instrText xml:space="preserve"> PAGEREF _Toc310418603 \h </w:instrText>
       </w:r>
       <w:r>
         <w:rPr>
@@ -319,7 +383,71 @@
         <w:rPr>
           <w:noProof/>
         </w:rPr>
-        <w:instrText xml:space="preserve"> PAGEREF _Toc307573678 \h </w:instrText>
+        <w:instrText xml:space="preserve"> PAGEREF _Toc310418604 \h </w:instrText>
+      </w:r>
+      <w:r>
+        <w:rPr>
+          <w:noProof/>
+        </w:rPr>
+      </w:r>
+      <w:r>
+        <w:rPr>
+          <w:noProof/>
+        </w:rPr>
+        <w:fldChar w:fldCharType="separate"/>
+      </w:r>
+      <w:r>
+        <w:rPr>
+          <w:noProof/>
+        </w:rPr>
+        <w:t>7</w:t>
+      </w:r>
+      <w:r>
+        <w:rPr>
+          <w:noProof/>
+        </w:rPr>
+        <w:fldChar w:fldCharType="end"/>
+      </w:r>
+    </w:p>
+    <w:p>
+      <w:pPr>
+        <w:pStyle w:val="TM2"/>
+        <w:tabs>
+          <w:tab w:val="right" w:leader="dot" w:pos="9056"/>
+        </w:tabs>
+        <w:rPr>
+          <w:rFonts w:eastAsiaTheme="minorEastAsia" w:cstheme="minorBidi"/>
+          <w:smallCaps w:val="0"/>
+          <w:noProof/>
+          <w:color w:val="auto"/>
+          <w:sz w:val="24"/>
+          <w:szCs w:val="24"/>
+          <w:lang w:eastAsia="ja-JP"/>
+        </w:rPr>
+      </w:pPr>
+      <w:r>
+        <w:rPr>
+          <w:noProof/>
+        </w:rPr>
+        <w:t>Prérequis incomplets</w:t>
+      </w:r>
+      <w:r>
+        <w:rPr>
+          <w:noProof/>
+        </w:rPr>
+        <w:tab/>
+      </w:r>
+      <w:r>
+        <w:rPr>
+          <w:noProof/>
+        </w:rPr>
+        <w:fldChar w:fldCharType="begin"/>
+      </w:r>
+      <w:r>
+        <w:rPr>
+          <w:noProof/>
+        </w:rPr>
+        <w:instrText xml:space="preserve"> PAGEREF _Toc310418605 \h </w:instrText>
       </w:r>
       <w:r>
         <w:rPr>
@@ -384,7 +512,7 @@
         <w:rPr>
           <w:noProof/>
         </w:rPr>
-        <w:instrText xml:space="preserve"> PAGEREF _Toc307573679 \h </w:instrText>
+        <w:instrText xml:space="preserve"> PAGEREF _Toc310418606 \h </w:instrText>
       </w:r>
       <w:r>
         <w:rPr>
@@ -425,12 +553,14 @@
         <w:pStyle w:val="Titre1"/>
       </w:pPr>
       <w:bookmarkStart w:id="0" w:name="_Toc307041011"/>
-      <w:bookmarkStart w:id="1" w:name="_Toc307573675"/>
+      <w:bookmarkStart w:id="1" w:name="_Toc310418600"/>
+      <w:proofErr w:type="spellStart"/>
       <w:r>
         <w:t>Pré-requis</w:t>
       </w:r>
       <w:bookmarkEnd w:id="0"/>
       <w:bookmarkEnd w:id="1"/>
+      <w:proofErr w:type="spellEnd"/>
     </w:p>
     <w:p/>
     <w:p>
@@ -577,7 +707,15 @@
         </w:rPr>
       </w:pPr>
       <w:r>
-        <w:t>« Current version »</w:t>
+        <w:t>« </w:t>
+      </w:r>
+      <w:proofErr w:type="spellStart"/>
+      <w:r>
+        <w:t>Current</w:t>
+      </w:r>
+      <w:proofErr w:type="spellEnd"/>
+      <w:r>
+        <w:t xml:space="preserve"> version »</w:t>
       </w:r>
       <w:r>
         <w:t xml:space="preserve">, la version </w:t>
@@ -607,8 +745,29 @@
         </w:numPr>
       </w:pPr>
       <w:r>
-        <w:t>« Wikipedia knowledge database</w:t>
-      </w:r>
+        <w:t>« </w:t>
+      </w:r>
+      <w:proofErr w:type="spellStart"/>
+      <w:r>
+        <w:t>Wikipedia</w:t>
+      </w:r>
+      <w:proofErr w:type="spellEnd"/>
+      <w:r>
+        <w:t xml:space="preserve"> </w:t>
+      </w:r>
+      <w:proofErr w:type="spellStart"/>
+      <w:r>
+        <w:t>knowledge</w:t>
+      </w:r>
+      <w:proofErr w:type="spellEnd"/>
+      <w:r>
+        <w:t xml:space="preserve"> </w:t>
+      </w:r>
+      <w:proofErr w:type="spellStart"/>
+      <w:r>
+        <w:t>database</w:t>
+      </w:r>
+      <w:proofErr w:type="spellEnd"/>
       <w:r>
         <w:t xml:space="preserve"> », la base de données de 11Go visible sur la </w:t>
       </w:r>
@@ -631,7 +790,15 @@
         </w:numPr>
       </w:pPr>
       <w:r>
-        <w:t>Le lien GitHub permet d’opt</w:t>
+        <w:t xml:space="preserve">Le lien </w:t>
+      </w:r>
+      <w:proofErr w:type="spellStart"/>
+      <w:r>
+        <w:t>GitHub</w:t>
+      </w:r>
+      <w:proofErr w:type="spellEnd"/>
+      <w:r>
+        <w:t xml:space="preserve"> permet d’opt</w:t>
       </w:r>
       <w:r>
         <w:t>imiser son niveau de mise à jour de Sirius, à chaque évolution il est possible de mettre à jour son projet ;</w:t>
@@ -693,7 +860,23 @@
         </w:r>
       </w:hyperlink>
       <w:r>
-        <w:t> (sphinxbase and pocketsphinx)</w:t>
+        <w:t> (</w:t>
+      </w:r>
+      <w:proofErr w:type="spellStart"/>
+      <w:r>
+        <w:t>sphinxbase</w:t>
+      </w:r>
+      <w:proofErr w:type="spellEnd"/>
+      <w:r>
+        <w:t xml:space="preserve"> and </w:t>
+      </w:r>
+      <w:proofErr w:type="spellStart"/>
+      <w:r>
+        <w:t>pocketsphinx</w:t>
+      </w:r>
+      <w:proofErr w:type="spellEnd"/>
+      <w:r>
+        <w:t>)</w:t>
       </w:r>
     </w:p>
     <w:p>
@@ -728,6 +911,7 @@
         </w:numPr>
       </w:pPr>
       <w:hyperlink r:id="rId11" w:history="1">
+        <w:proofErr w:type="spellStart"/>
         <w:r>
           <w:rPr>
             <w:b/>
@@ -736,6 +920,7 @@
           </w:rPr>
           <w:t>Kaldi</w:t>
         </w:r>
+        <w:proofErr w:type="spellEnd"/>
       </w:hyperlink>
     </w:p>
     <w:p>
@@ -770,6 +955,7 @@
         </w:numPr>
       </w:pPr>
       <w:hyperlink r:id="rId12" w:history="1">
+        <w:proofErr w:type="spellStart"/>
         <w:r>
           <w:rPr>
             <w:b/>
@@ -778,6 +964,7 @@
           </w:rPr>
           <w:t>Protobuf</w:t>
         </w:r>
+        <w:proofErr w:type="spellEnd"/>
       </w:hyperlink>
     </w:p>
     <w:p>
@@ -812,6 +999,7 @@
         </w:numPr>
       </w:pPr>
       <w:hyperlink r:id="rId13" w:history="1">
+        <w:proofErr w:type="spellStart"/>
         <w:r>
           <w:rPr>
             <w:b/>
@@ -820,6 +1008,7 @@
           </w:rPr>
           <w:t>OpenCV</w:t>
         </w:r>
+        <w:proofErr w:type="spellEnd"/>
       </w:hyperlink>
       <w:r>
         <w:t> </w:t>
@@ -889,7 +1078,7 @@
         <w:pStyle w:val="Titre1"/>
       </w:pPr>
       <w:bookmarkStart w:id="2" w:name="_Toc307041012"/>
-      <w:bookmarkStart w:id="3" w:name="_Toc307573676"/>
+      <w:bookmarkStart w:id="3" w:name="_Toc310418601"/>
       <w:r>
         <w:t>Installations</w:t>
       </w:r>
@@ -901,9 +1090,11 @@
       <w:pPr>
         <w:pStyle w:val="Titre2"/>
       </w:pPr>
+      <w:bookmarkStart w:id="4" w:name="_Toc310418602"/>
       <w:r>
         <w:t>Installer les commandes python</w:t>
       </w:r>
+      <w:bookmarkEnd w:id="4"/>
     </w:p>
     <w:p/>
     <w:p>
@@ -921,23 +1112,47 @@
       <w:r>
         <w:t xml:space="preserve">Commande : </w:t>
       </w:r>
-      <w:r>
-        <w:t>sudo apt-get install python-pip</w:t>
-      </w:r>
+      <w:proofErr w:type="spellStart"/>
+      <w:r>
+        <w:t>sudo</w:t>
+      </w:r>
+      <w:proofErr w:type="spellEnd"/>
+      <w:r>
+        <w:t xml:space="preserve"> </w:t>
+      </w:r>
+      <w:proofErr w:type="spellStart"/>
+      <w:r>
+        <w:t>apt-get</w:t>
+      </w:r>
+      <w:proofErr w:type="spellEnd"/>
+      <w:r>
+        <w:t xml:space="preserve"> </w:t>
+      </w:r>
+      <w:proofErr w:type="spellStart"/>
+      <w:r>
+        <w:t>install</w:t>
+      </w:r>
+      <w:proofErr w:type="spellEnd"/>
+      <w:r>
+        <w:t xml:space="preserve"> python-</w:t>
+      </w:r>
+      <w:proofErr w:type="spellStart"/>
+      <w:r>
+        <w:t>pip</w:t>
+      </w:r>
+      <w:proofErr w:type="spellEnd"/>
     </w:p>
     <w:p>
       <w:r>
         <w:t>Cette commande permet le bon déroulement de l’installation suivante.</w:t>
       </w:r>
-      <w:bookmarkStart w:id="4" w:name="_GoBack"/>
-      <w:bookmarkEnd w:id="4"/>
     </w:p>
     <w:p>
       <w:pPr>
         <w:pStyle w:val="Titre2"/>
       </w:pPr>
       <w:bookmarkStart w:id="5" w:name="_Toc307041014"/>
-      <w:bookmarkStart w:id="6" w:name="_Toc307573677"/>
+      <w:bookmarkStart w:id="6" w:name="_Toc310418603"/>
       <w:r>
         <w:t>Préparer Sirius</w:t>
       </w:r>
@@ -1000,7 +1215,15 @@
         <w:pStyle w:val="Citation"/>
       </w:pPr>
       <w:r>
-        <w:t>Commande : tar xzf sirius-1.0.1.tar.gz</w:t>
+        <w:t xml:space="preserve">Commande : tar </w:t>
+      </w:r>
+      <w:proofErr w:type="spellStart"/>
+      <w:r>
+        <w:t>xzf</w:t>
+      </w:r>
+      <w:proofErr w:type="spellEnd"/>
+      <w:r>
+        <w:t xml:space="preserve"> sirius-1.0.1.tar.gz</w:t>
       </w:r>
     </w:p>
     <w:p>
@@ -1012,7 +1235,15 @@
         </w:numPr>
       </w:pPr>
       <w:r>
-        <w:t>Vous placer dans le répertoire « sirius-application »</w:t>
+        <w:t>Vous placer dans le répertoire « </w:t>
+      </w:r>
+      <w:proofErr w:type="spellStart"/>
+      <w:r>
+        <w:t>sirius</w:t>
+      </w:r>
+      <w:proofErr w:type="spellEnd"/>
+      <w:r>
+        <w:t>-application »</w:t>
       </w:r>
     </w:p>
     <w:p>
@@ -1023,7 +1254,23 @@
         <w:t xml:space="preserve">Commande : </w:t>
       </w:r>
       <w:r>
-        <w:t>cd sirius/sirius-application</w:t>
+        <w:t xml:space="preserve">cd </w:t>
+      </w:r>
+      <w:proofErr w:type="spellStart"/>
+      <w:r>
+        <w:t>sirius</w:t>
+      </w:r>
+      <w:proofErr w:type="spellEnd"/>
+      <w:r>
+        <w:t>/</w:t>
+      </w:r>
+      <w:proofErr w:type="spellStart"/>
+      <w:r>
+        <w:t>sirius</w:t>
+      </w:r>
+      <w:proofErr w:type="spellEnd"/>
+      <w:r>
+        <w:t>-application</w:t>
       </w:r>
     </w:p>
     <w:p>
@@ -1035,7 +1282,15 @@
         </w:numPr>
       </w:pPr>
       <w:r>
-        <w:t>Décompresser le fichier « question-answer »</w:t>
+        <w:t>Décompresser le fichier « question-</w:t>
+      </w:r>
+      <w:proofErr w:type="spellStart"/>
+      <w:r>
+        <w:t>answer</w:t>
+      </w:r>
+      <w:proofErr w:type="spellEnd"/>
+      <w:r>
+        <w:t> »</w:t>
       </w:r>
     </w:p>
     <w:p>
@@ -1046,13 +1301,37 @@
         <w:t xml:space="preserve">Commande : </w:t>
       </w:r>
       <w:r>
-        <w:t>tar xzf question-answer.tar.gz</w:t>
+        <w:t xml:space="preserve">tar </w:t>
+      </w:r>
+      <w:proofErr w:type="spellStart"/>
+      <w:r>
+        <w:t>xzf</w:t>
+      </w:r>
+      <w:proofErr w:type="spellEnd"/>
+      <w:r>
+        <w:t xml:space="preserve"> question-answer.tar.gz</w:t>
       </w:r>
     </w:p>
     <w:p/>
     <w:p>
       <w:r>
-        <w:t>Avant d’exécuter nos scripts il faut passer par des étapes de modifications des droits sur les fichiers suivants (on se situe dans notre cas dans « sirius/sirius-application/ » :</w:t>
+        <w:t>Avant d’exécuter nos scripts il faut passer par des étapes de modifications des droits sur les fichiers suivants (on se situe dans notre cas dans « </w:t>
+      </w:r>
+      <w:proofErr w:type="spellStart"/>
+      <w:r>
+        <w:t>sirius</w:t>
+      </w:r>
+      <w:proofErr w:type="spellEnd"/>
+      <w:r>
+        <w:t>/</w:t>
+      </w:r>
+      <w:proofErr w:type="spellStart"/>
+      <w:r>
+        <w:t>sirius</w:t>
+      </w:r>
+      <w:proofErr w:type="spellEnd"/>
+      <w:r>
+        <w:t>-application/ » :</w:t>
       </w:r>
     </w:p>
     <w:p>
@@ -1153,8 +1432,13 @@
       <w:r>
         <w:t xml:space="preserve">Commande : </w:t>
       </w:r>
-      <w:r>
-        <w:t>sudo ./get-dependencies.sh</w:t>
+      <w:proofErr w:type="spellStart"/>
+      <w:r>
+        <w:t>sudo</w:t>
+      </w:r>
+      <w:proofErr w:type="spellEnd"/>
+      <w:r>
+        <w:t xml:space="preserve"> ./get-dependencies.sh</w:t>
       </w:r>
     </w:p>
     <w:p>
@@ -1183,8 +1467,13 @@
       <w:r>
         <w:t xml:space="preserve">Commande : </w:t>
       </w:r>
-      <w:r>
-        <w:t>sudo ./get-opencv.sh</w:t>
+      <w:proofErr w:type="spellStart"/>
+      <w:r>
+        <w:t>sudo</w:t>
+      </w:r>
+      <w:proofErr w:type="spellEnd"/>
+      <w:r>
+        <w:t xml:space="preserve"> ./get-opencv.sh</w:t>
       </w:r>
     </w:p>
     <w:p>
@@ -1213,8 +1502,13 @@
       <w:r>
         <w:t xml:space="preserve">Commande : </w:t>
       </w:r>
-      <w:r>
-        <w:t>sudo ./get-kaldi.sh</w:t>
+      <w:proofErr w:type="spellStart"/>
+      <w:r>
+        <w:t>sudo</w:t>
+      </w:r>
+      <w:proofErr w:type="spellEnd"/>
+      <w:r>
+        <w:t xml:space="preserve"> ./get-kaldi.sh</w:t>
       </w:r>
     </w:p>
     <w:p>
@@ -1242,8 +1536,13 @@
         </w:rPr>
         <w:t xml:space="preserve"> </w:t>
       </w:r>
-      <w:r>
-        <w:t>sudo ./compile-sirius-servers.sh</w:t>
+      <w:proofErr w:type="spellStart"/>
+      <w:r>
+        <w:t>sudo</w:t>
+      </w:r>
+      <w:proofErr w:type="spellEnd"/>
+      <w:r>
+        <w:t xml:space="preserve"> ./compile-sirius-servers.sh</w:t>
       </w:r>
     </w:p>
     <w:p/>
@@ -1262,7 +1561,7 @@
         <w:pStyle w:val="Titre1"/>
       </w:pPr>
       <w:bookmarkStart w:id="7" w:name="_Toc307041015"/>
-      <w:bookmarkStart w:id="8" w:name="_Toc307573678"/>
+      <w:bookmarkStart w:id="8" w:name="_Toc310418604"/>
       <w:r>
         <w:t>Difficultés rencontrées</w:t>
       </w:r>
@@ -1272,6 +1571,16 @@
     <w:p/>
     <w:p>
       <w:pPr>
+        <w:pStyle w:val="Titre2"/>
+      </w:pPr>
+      <w:bookmarkStart w:id="9" w:name="_Toc310418605"/>
+      <w:r>
+        <w:t>Prérequis incomplets</w:t>
+      </w:r>
+      <w:bookmarkEnd w:id="9"/>
+    </w:p>
+    <w:p>
+      <w:pPr>
         <w:jc w:val="left"/>
         <w:rPr>
           <w:rFonts w:eastAsiaTheme="majorEastAsia"/>
@@ -1281,7 +1590,19 @@
         <w:rPr>
           <w:rFonts w:eastAsiaTheme="majorEastAsia"/>
         </w:rPr>
-        <w:t>Le manque d’information relatif aux contraintes de l’installation de Sirius peut donner du fil à retordre et causer une perte de temps.</w:t>
+        <w:t>Le manque d’information</w:t>
+      </w:r>
+      <w:r>
+        <w:rPr>
+          <w:rFonts w:eastAsiaTheme="majorEastAsia"/>
+        </w:rPr>
+        <w:t>s relatives</w:t>
+      </w:r>
+      <w:r>
+        <w:rPr>
+          <w:rFonts w:eastAsiaTheme="majorEastAsia"/>
+        </w:rPr>
+        <w:t xml:space="preserve"> aux contraintes de l’installation de Sirius peut donner du fil à retordre et causer une perte de temps.</w:t>
       </w:r>
     </w:p>
     <w:p>
@@ -1331,7 +1652,19 @@
         <w:rPr>
           <w:rFonts w:eastAsiaTheme="majorEastAsia"/>
         </w:rPr>
-        <w:t>Parfois même il a fallu entrer dans les scripts pour voir quels scripts sont appelés afin de leur affecter aussi les droits nécessaires.</w:t>
+        <w:t>Parfois même</w:t>
+      </w:r>
+      <w:r>
+        <w:rPr>
+          <w:rFonts w:eastAsiaTheme="majorEastAsia"/>
+        </w:rPr>
+        <w:t>,</w:t>
+      </w:r>
+      <w:r>
+        <w:rPr>
+          <w:rFonts w:eastAsiaTheme="majorEastAsia"/>
+        </w:rPr>
+        <w:t xml:space="preserve"> il a fallu entrer dans les scripts pour voir quels scripts sont appelés afin de leur affecter aussi les droits nécessaires.</w:t>
       </w:r>
     </w:p>
     <w:p>
@@ -1341,15 +1674,147 @@
           <w:rFonts w:eastAsiaTheme="majorEastAsia"/>
         </w:rPr>
       </w:pPr>
-      <w:r>
+    </w:p>
+    <w:p>
+      <w:pPr>
+        <w:jc w:val="left"/>
         <w:rPr>
           <w:rFonts w:eastAsiaTheme="majorEastAsia"/>
         </w:rPr>
+      </w:pPr>
+      <w:r>
+        <w:rPr>
+          <w:rFonts w:eastAsiaTheme="majorEastAsia"/>
+        </w:rPr>
+        <w:t>Certaines commandes nécessaires à l’installation ne sont pas connues de base sur certains systèmes Linux. C’était notre cas, lors du lancement de l’installation Sirius, des commandes pythons étaient inconnues. Pour cela il a fallu installer une bibliothèque supplémentaire qui n’était pas précisée dans les prérequis.</w:t>
+      </w:r>
+    </w:p>
+    <w:p>
+      <w:pPr>
+        <w:jc w:val="left"/>
+        <w:rPr>
+          <w:rFonts w:eastAsiaTheme="majorEastAsia"/>
+        </w:rPr>
+      </w:pPr>
+    </w:p>
+    <w:p>
+      <w:pPr>
+        <w:jc w:val="left"/>
+        <w:rPr>
+          <w:rFonts w:eastAsiaTheme="majorEastAsia"/>
+        </w:rPr>
+      </w:pPr>
+      <w:r>
+        <w:rPr>
+          <w:rFonts w:eastAsiaTheme="majorEastAsia"/>
+        </w:rPr>
+        <w:t>Une autre information de prérequis fait défaut au bon déroulement de la procédure d’installation Sirius, c’est l’espace de stockage à prévoir. Effectivement, Il faut à la fois prévoir d’installer tous les prérequis mais aussi d’héberger la base de données Sirius qui pèse pas moins de 11Go.</w:t>
+      </w:r>
+    </w:p>
+    <w:p>
+      <w:pPr>
+        <w:jc w:val="left"/>
+        <w:rPr>
+          <w:rFonts w:eastAsiaTheme="majorEastAsia"/>
+        </w:rPr>
+      </w:pPr>
+      <w:r>
+        <w:rPr>
+          <w:rFonts w:eastAsiaTheme="majorEastAsia"/>
+        </w:rPr>
         <w:br w:type="page"/>
       </w:r>
     </w:p>
+    <w:p>
+      <w:pPr>
+        <w:pStyle w:val="Titre1"/>
+      </w:pPr>
+      <w:bookmarkStart w:id="10" w:name="_Toc310418606"/>
+      <w:r>
+        <w:t>Résultat</w:t>
+      </w:r>
+      <w:r>
+        <w:t>s</w:t>
+      </w:r>
+      <w:bookmarkEnd w:id="10"/>
+    </w:p>
     <w:p/>
+    <w:p>
+      <w:r>
+        <w:t>L’installation s’est bien déroulée en suivant la démarche décrite ci-dessus.</w:t>
+      </w:r>
+    </w:p>
     <w:p/>
+    <w:p>
+      <w:r>
+        <w:t>Grâce à ces adaptations, Sirius est installé sans erreurs sur une machine virtuelle. Cependant la configuration de base de la machine virtuelle n’était pas suffisante pour accueillir la base de donnée nécessaire à Sirius pour offrir tous ses services.</w:t>
+      </w:r>
+    </w:p>
+    <w:p>
+      <w:r>
+        <w:t>Ce prérequis n’étant pas spécifié nous n’avons pu tester Sirius qu’avec des fonctionnalités pour lesquelles la base de données n’est pas requise.</w:t>
+      </w:r>
+    </w:p>
+    <w:p/>
+    <w:p>
+      <w:r>
+        <w:t>Cependant la mise en œuvre de ce projet a été plus difficile que ce qu’il n’en a paru. Il faut avoir des connaissances assez poussées pour parvenir à réaliser</w:t>
+      </w:r>
+      <w:r>
+        <w:t xml:space="preserve"> son installation et l’utiliser sans encombre.</w:t>
+      </w:r>
+    </w:p>
+    <w:p/>
+    <w:p>
+      <w:r>
+        <w:t xml:space="preserve">En conclusion </w:t>
+      </w:r>
+      <w:r>
+        <w:rPr>
+          <w:b/>
+        </w:rPr>
+        <w:t>installation possible</w:t>
+      </w:r>
+      <w:r>
+        <w:t xml:space="preserve"> avec beaucoup de manipulations et des </w:t>
+      </w:r>
+      <w:r>
+        <w:rPr>
+          <w:b/>
+        </w:rPr>
+        <w:t>connaissances en informatique avancées</w:t>
+      </w:r>
+      <w:r>
+        <w:t xml:space="preserve"> nécessaires pour la réaliser.</w:t>
+      </w:r>
+    </w:p>
+    <w:p>
+      <w:r>
+        <w:t xml:space="preserve">Projet </w:t>
+      </w:r>
+      <w:r>
+        <w:rPr>
+          <w:b/>
+        </w:rPr>
+        <w:t>plus complexe que prévu</w:t>
+      </w:r>
+      <w:r>
+        <w:t>.</w:t>
+      </w:r>
+    </w:p>
+    <w:p>
+      <w:bookmarkStart w:id="11" w:name="_GoBack"/>
+      <w:r>
+        <w:rPr>
+          <w:b/>
+        </w:rPr>
+        <w:t>Guide d’installation incomplet </w:t>
+      </w:r>
+      <w:bookmarkEnd w:id="11"/>
+      <w:r>
+        <w:t>: informations fournies sur le site des développeurs ne permet pas une réalisation complète.</w:t>
+      </w:r>
+    </w:p>
     <w:sectPr>
       <w:pgSz w:w="11900" w:h="16840"/>
       <w:pgMar w:top="1417" w:right="1417" w:bottom="1417" w:left="1417" w:header="708" w:footer="708" w:gutter="0"/>

</xml_diff>